<commit_message>
build with maven with central service
</commit_message>
<xml_diff>
--- a/build project/maven.docx
+++ b/build project/maven.docx
@@ -5174,6 +5174,71 @@
         </w:rPr>
         <w:t>oes not import serverlet-api from build maven.</w:t>
       </w:r>
+    </w:p>
+    <w:p>
+      <w:pPr>
+        <w:keepNext w:val="0"/>
+        <w:keepLines w:val="0"/>
+        <w:widowControl/>
+        <w:numPr>
+          <w:ilvl w:val="0"/>
+          <w:numId w:val="0"/>
+        </w:numPr>
+        <w:suppressLineNumbers w:val="0"/>
+        <w:wordWrap w:val="0"/>
+        <w:spacing w:before="0" w:beforeAutospacing="1" w:after="0" w:afterAutospacing="1" w:line="300" w:lineRule="atLeast"/>
+        <w:rPr>
+          <w:rFonts w:hint="default" w:ascii="Monaco" w:hAnsi="Monaco" w:eastAsia="Monaco" w:cs="Monaco"/>
+          <w:b w:val="0"/>
+          <w:i w:val="0"/>
+          <w:caps w:val="0"/>
+          <w:color w:val="666600"/>
+          <w:spacing w:val="0"/>
+          <w:sz w:val="19"/>
+          <w:szCs w:val="19"/>
+          <w:shd w:val="clear" w:fill="F5F5F5"/>
+          <w:lang w:val="en-US"/>
+        </w:rPr>
+      </w:pPr>
+    </w:p>
+    <w:p>
+      <w:pPr>
+        <w:keepNext w:val="0"/>
+        <w:keepLines w:val="0"/>
+        <w:widowControl/>
+        <w:numPr>
+          <w:ilvl w:val="0"/>
+          <w:numId w:val="0"/>
+        </w:numPr>
+        <w:suppressLineNumbers w:val="0"/>
+        <w:wordWrap w:val="0"/>
+        <w:spacing w:before="0" w:beforeAutospacing="1" w:after="0" w:afterAutospacing="1" w:line="300" w:lineRule="atLeast"/>
+        <w:rPr>
+          <w:rFonts w:hint="default" w:ascii="Monaco" w:hAnsi="Monaco" w:eastAsia="Monaco" w:cs="Monaco"/>
+          <w:b w:val="0"/>
+          <w:i w:val="0"/>
+          <w:caps w:val="0"/>
+          <w:color w:val="666600"/>
+          <w:spacing w:val="0"/>
+          <w:sz w:val="19"/>
+          <w:szCs w:val="19"/>
+          <w:shd w:val="clear" w:fill="F5F5F5"/>
+          <w:lang w:val="en-US"/>
+        </w:rPr>
+      </w:pPr>
+      <w:r>
+        <w:rPr>
+          <w:rFonts w:ascii="Tahoma" w:hAnsi="Tahoma" w:eastAsia="Tahoma" w:cs="Tahoma"/>
+          <w:b w:val="0"/>
+          <w:i w:val="0"/>
+          <w:caps w:val="0"/>
+          <w:color w:val="000000"/>
+          <w:spacing w:val="0"/>
+          <w:sz w:val="21"/>
+          <w:szCs w:val="21"/>
+        </w:rPr>
+        <w:t>mvn tomcat:run -Dmaven.tomcat.port=8081</w:t>
+      </w:r>
       <w:bookmarkStart w:id="2" w:name="_GoBack"/>
       <w:bookmarkEnd w:id="2"/>
     </w:p>

</xml_diff>